<commit_message>
Refactored to accept 3 grammars (configs, tree, etc..), added new PEG and EBNF, adapted files in src
</commit_message>
<xml_diff>
--- a/data/processed/synthetic_session/docx_sessions_dedup/session_001.docx
+++ b/data/processed/synthetic_session/docx_sessions_dedup/session_001.docx
@@ -36,7 +36,7 @@
         <w:t>Session Focus:</w:t>
       </w:r>
       <w:r>
-        <w:t xml:space="preserve"> Progressive ShoteSide (Archetype: Progressive ShoteSide)</w:t>
+        <w:t xml:space="preserve"> Dynamic Block Session (Archetype: Dynamic Block Session)</w:t>
       </w:r>
     </w:p>
     <w:p>
@@ -55,7 +55,7 @@
         <w:ind w:left="360"/>
       </w:pPr>
       <w:r>
-        <w:t>3 min: Drill: Warmup: Compound Boast-Cross-Boast-Drive + 2 shots</w:t>
+        <w:t>3 min: Drill: Warmup: Compound Boast-Drive-Drop-Drive + 2 shots</w:t>
       </w:r>
     </w:p>
     <w:p>
@@ -84,71 +84,6 @@
         <w:ind w:left="360"/>
       </w:pPr>
       <w:r>
-        <w:t>9 pts: Conditioned Game: Drop-Drive: Drop-Drive (any drive) (Backhand)</w:t>
-      </w:r>
-    </w:p>
-    <w:p>
-      <w:pPr>
-        <w:spacing w:after="120"/>
-        <w:ind w:left="720"/>
-      </w:pPr>
-      <w:r>
-        <w:rPr>
-          <w:i/>
-          <w:color w:val="808080"/>
-        </w:rPr>
-        <w:t>(Rule: Drive: second bounce behind T-line. Drop: second bounce in front of...)</w:t>
-      </w:r>
-    </w:p>
-    <w:p>
-      <w:pPr>
-        <w:pStyle w:val="ListBullet"/>
-        <w:spacing w:after="60"/>
-        <w:ind w:left="360"/>
-      </w:pPr>
-      <w:r>
-        <w:t>3 min: Drill: Boast-Cross-Drive: Boast-Cross-Drive With Kills Allowed (Backhand)</w:t>
-      </w:r>
-    </w:p>
-    <w:p>
-      <w:pPr>
-        <w:spacing w:after="120"/>
-        <w:ind w:left="720"/>
-      </w:pPr>
-      <w:r>
-        <w:rPr>
-          <w:i/>
-          <w:color w:val="808080"/>
-        </w:rPr>
-        <w:t>(Rule: Second bounce behind the T-line)</w:t>
-      </w:r>
-    </w:p>
-    <w:p>
-      <w:pPr>
-        <w:pStyle w:val="ListBullet"/>
-        <w:spacing w:after="60"/>
-        <w:ind w:left="360"/>
-      </w:pPr>
-      <w:r>
-        <w:t>Rest: 1.5 min</w:t>
-      </w:r>
-    </w:p>
-    <w:p>
-      <w:pPr>
-        <w:pStyle w:val="Heading1"/>
-        <w:spacing w:before="360" w:after="120"/>
-      </w:pPr>
-      <w:r>
-        <w:t>Activity Block 2</w:t>
-      </w:r>
-    </w:p>
-    <w:p>
-      <w:pPr>
-        <w:pStyle w:val="ListBullet"/>
-        <w:spacing w:after="60"/>
-        <w:ind w:left="360"/>
-      </w:pPr>
-      <w:r>
         <w:t>9 pts: Conditioned Game: Drop-Drive: Volley Straight Drop - Straight Lob (Backhand)</w:t>
       </w:r>
     </w:p>
@@ -162,7 +97,7 @@
           <w:i/>
           <w:color w:val="808080"/>
         </w:rPr>
-        <w:t>(Rule: Straight Lob: should be above the service line on the front wall...)</w:t>
+        <w:t>(Rule: Straight Lob: Must be hit above the service line on the front wall,...)</w:t>
       </w:r>
     </w:p>
     <w:p>
@@ -172,59 +107,7 @@
         <w:ind w:left="360"/>
       </w:pPr>
       <w:r>
-        <w:t>15 pts: Conditioned Game: Boast-Cross-Drive: Boast-Cross-Drive With Open Rally via Counter Drop (Backhand)</w:t>
-      </w:r>
-    </w:p>
-    <w:p>
-      <w:pPr>
-        <w:pStyle w:val="ListBullet"/>
-        <w:spacing w:after="60"/>
-        <w:ind w:left="360"/>
-      </w:pPr>
-      <w:r>
-        <w:t>Rest: 1.5 min</w:t>
-      </w:r>
-    </w:p>
-    <w:p>
-      <w:pPr>
-        <w:pStyle w:val="Heading1"/>
-        <w:spacing w:before="360" w:after="120"/>
-      </w:pPr>
-      <w:r>
-        <w:t>Activity Block 3</w:t>
-      </w:r>
-    </w:p>
-    <w:p>
-      <w:pPr>
-        <w:pStyle w:val="ListBullet"/>
-        <w:spacing w:after="60"/>
-        <w:ind w:left="360"/>
-      </w:pPr>
-      <w:r>
-        <w:t>3 min: Drill: Drop-Drive: Drop-Drive (Deep Only) (Backhand)</w:t>
-      </w:r>
-    </w:p>
-    <w:p>
-      <w:pPr>
-        <w:spacing w:after="120"/>
-        <w:ind w:left="720"/>
-      </w:pPr>
-      <w:r>
-        <w:rPr>
-          <w:i/>
-          <w:color w:val="808080"/>
-        </w:rPr>
-        <w:t>(Rule: Drive: first bounce behind T-line. Drop: second bounce in front of...)</w:t>
-      </w:r>
-    </w:p>
-    <w:p>
-      <w:pPr>
-        <w:pStyle w:val="ListBullet"/>
-        <w:spacing w:after="60"/>
-        <w:ind w:left="360"/>
-      </w:pPr>
-      <w:r>
-        <w:t>3 min: Drill: Boast-Cross-Drive: Boast-Cross-Drive Deep Only (Backhand)</w:t>
+        <w:t>11 pts: Conditioned Game: Boast-Cross-Drive: Boast-Cross-Drive Deep Only (Backhand)</w:t>
       </w:r>
     </w:p>
     <w:p>
@@ -256,7 +139,7 @@
         <w:spacing w:before="360" w:after="120"/>
       </w:pPr>
       <w:r>
-        <w:t>Activity Block 4</w:t>
+        <w:t>Activity Block 2</w:t>
       </w:r>
     </w:p>
     <w:p>
@@ -266,7 +149,7 @@
         <w:ind w:left="360"/>
       </w:pPr>
       <w:r>
-        <w:t>7 pts: Conditioned Game: Drop-Drive: Volley Straight Drop - Straight Lob (Backhand)</w:t>
+        <w:t>9 pts: Conditioned Game: Drop-Drive: Volley Straight Drop - Straight Lob (Forehand)</w:t>
       </w:r>
     </w:p>
     <w:p>
@@ -279,7 +162,7 @@
           <w:i/>
           <w:color w:val="808080"/>
         </w:rPr>
-        <w:t>(Rule: Straight Lob: should be above the service line on the front wall...)</w:t>
+        <w:t>(Rule: Straight Lob: Must be hit above the service line on the front wall,...)</w:t>
       </w:r>
     </w:p>
     <w:p>
@@ -289,7 +172,7 @@
         <w:ind w:left="360"/>
       </w:pPr>
       <w:r>
-        <w:t>3 min: Drill: Drop-Drive: Drop-Drive (any drive) (Backhand)</w:t>
+        <w:t>11 pts: Conditioned Game: Boast-Cross-Drive: Boast-Cross-Drive Deep Only (Forehand)</w:t>
       </w:r>
     </w:p>
     <w:p>
@@ -302,7 +185,137 @@
           <w:i/>
           <w:color w:val="808080"/>
         </w:rPr>
-        <w:t>(Rule: Drive: second bounce behind T-line. Drop: second bounce in front of...)</w:t>
+        <w:t>(Rule: All shots excluding the boast must land behind the T-line.)</w:t>
+      </w:r>
+    </w:p>
+    <w:p>
+      <w:pPr>
+        <w:pStyle w:val="ListBullet"/>
+        <w:spacing w:after="60"/>
+        <w:ind w:left="360"/>
+      </w:pPr>
+      <w:r>
+        <w:t>Rest: 1.5 min</w:t>
+      </w:r>
+    </w:p>
+    <w:p>
+      <w:pPr>
+        <w:pStyle w:val="Heading1"/>
+        <w:spacing w:before="360" w:after="120"/>
+      </w:pPr>
+      <w:r>
+        <w:t>Activity Block 3</w:t>
+      </w:r>
+    </w:p>
+    <w:p>
+      <w:pPr>
+        <w:pStyle w:val="ListBullet"/>
+        <w:spacing w:after="60"/>
+        <w:ind w:left="360"/>
+      </w:pPr>
+      <w:r>
+        <w:t>3 min: Drill: Drop-Drive: Volley Straight Drop - Drive (Deep Only) (Forehand)</w:t>
+      </w:r>
+    </w:p>
+    <w:p>
+      <w:pPr>
+        <w:spacing w:after="120"/>
+        <w:ind w:left="720"/>
+      </w:pPr>
+      <w:r>
+        <w:rPr>
+          <w:i/>
+          <w:color w:val="808080"/>
+        </w:rPr>
+        <w:t>(Rule: Drive: The first bounce of all drives must land behind the T-line....)</w:t>
+      </w:r>
+    </w:p>
+    <w:p>
+      <w:pPr>
+        <w:pStyle w:val="ListBullet"/>
+        <w:spacing w:after="60"/>
+        <w:ind w:left="360"/>
+      </w:pPr>
+      <w:r>
+        <w:t>3 min: Drill: Boast-Cross-Drive: Boast-Cross-Drive With Counter Drops (Forehand)</w:t>
+      </w:r>
+    </w:p>
+    <w:p>
+      <w:pPr>
+        <w:spacing w:after="120"/>
+        <w:ind w:left="720"/>
+      </w:pPr>
+      <w:r>
+        <w:rPr>
+          <w:i/>
+          <w:color w:val="808080"/>
+        </w:rPr>
+        <w:t>(Rule: Cross &amp; Drive: Every cross-court shot and the subsequent drive...)</w:t>
+      </w:r>
+    </w:p>
+    <w:p>
+      <w:pPr>
+        <w:pStyle w:val="ListBullet"/>
+        <w:spacing w:after="60"/>
+        <w:ind w:left="360"/>
+      </w:pPr>
+      <w:r>
+        <w:t>Rest: 1.5 min</w:t>
+      </w:r>
+    </w:p>
+    <w:p>
+      <w:pPr>
+        <w:pStyle w:val="Heading1"/>
+        <w:spacing w:before="360" w:after="120"/>
+      </w:pPr>
+      <w:r>
+        <w:t>Activity Block 4</w:t>
+      </w:r>
+    </w:p>
+    <w:p>
+      <w:pPr>
+        <w:pStyle w:val="ListBullet"/>
+        <w:spacing w:after="60"/>
+        <w:ind w:left="360"/>
+      </w:pPr>
+      <w:r>
+        <w:t>3 min: Drill: Drop-Drive: Volley Straight Drop - Drive (Deep Only) (Backhand)</w:t>
+      </w:r>
+    </w:p>
+    <w:p>
+      <w:pPr>
+        <w:spacing w:after="120"/>
+        <w:ind w:left="720"/>
+      </w:pPr>
+      <w:r>
+        <w:rPr>
+          <w:i/>
+          <w:color w:val="808080"/>
+        </w:rPr>
+        <w:t>(Rule: Drive: The first bounce of all drives must land behind the T-line....)</w:t>
+      </w:r>
+    </w:p>
+    <w:p>
+      <w:pPr>
+        <w:pStyle w:val="ListBullet"/>
+        <w:spacing w:after="60"/>
+        <w:ind w:left="360"/>
+      </w:pPr>
+      <w:r>
+        <w:t>3 min: Drill: Boast-Cross-Drive: Boast-Cross-Drive With Counter Drops (Backhand)</w:t>
+      </w:r>
+    </w:p>
+    <w:p>
+      <w:pPr>
+        <w:spacing w:after="120"/>
+        <w:ind w:left="720"/>
+      </w:pPr>
+      <w:r>
+        <w:rPr>
+          <w:i/>
+          <w:color w:val="808080"/>
+        </w:rPr>
+        <w:t>(Rule: Cross &amp; Drive: Every cross-court shot and the subsequent drive...)</w:t>
       </w:r>
     </w:p>
     <w:p>

</xml_diff>